<commit_message>
Add basic course service + update DB docs
Database design docs now include sub-collections for course content and assignments
</commit_message>
<xml_diff>
--- a/docs/database/course-content-design.docx
+++ b/docs/database/course-content-design.docx
@@ -15,17 +15,52 @@
           <w:sz w:val="32"/>
           <w:szCs w:val="32"/>
         </w:rPr>
-        <w:t xml:space="preserve">Database Design – </w:t>
+        <w:t>Database Design – Course Content / Assignment</w:t>
+      </w:r>
+    </w:p>
+    <w:p>
+      <w:pPr>
+        <w:pStyle w:val="PreformattedText"/>
+        <w:rPr>
+          <w:rFonts w:ascii="Arial" w:hAnsi="Arial"/>
+          <w:sz w:val="24"/>
+          <w:szCs w:val="24"/>
+        </w:rPr>
+      </w:pPr>
+      <w:r>
+        <w:rPr>
+          <w:rFonts w:ascii="Arial" w:hAnsi="Arial"/>
+          <w:sz w:val="24"/>
+          <w:szCs w:val="24"/>
+        </w:rPr>
+      </w:r>
+    </w:p>
+    <w:p>
+      <w:pPr>
+        <w:pStyle w:val="PreformattedText"/>
+        <w:rPr>
+          <w:rFonts w:ascii="Arial" w:hAnsi="Arial"/>
+          <w:sz w:val="24"/>
+          <w:szCs w:val="24"/>
+        </w:rPr>
+      </w:pPr>
+      <w:r>
+        <w:rPr>
+          <w:rFonts w:ascii="Arial" w:hAnsi="Arial"/>
+          <w:i/>
+          <w:iCs/>
+          <w:sz w:val="24"/>
+          <w:szCs w:val="24"/>
+        </w:rPr>
+        <w:t>Note:</w:t>
       </w:r>
       <w:r>
         <w:rPr>
           <w:rFonts w:ascii="Arial" w:hAnsi="Arial"/>
-          <w:b/>
-          <w:bCs/>
-          <w:sz w:val="32"/>
-          <w:szCs w:val="32"/>
+          <w:sz w:val="24"/>
+          <w:szCs w:val="24"/>
         </w:rPr>
-        <w:t>Course Content / Assignment</w:t>
+        <w:t xml:space="preserve"> Lists of course content are located as a sub-collection of a Course.</w:t>
       </w:r>
     </w:p>
     <w:p>
@@ -81,15 +116,15 @@
         </w:tblCellMar>
       </w:tblPr>
       <w:tblGrid>
-        <w:gridCol w:w="2427"/>
+        <w:gridCol w:w="2426"/>
         <w:gridCol w:w="1080"/>
-        <w:gridCol w:w="6468"/>
+        <w:gridCol w:w="6469"/>
       </w:tblGrid>
       <w:tr>
         <w:trPr/>
         <w:tc>
           <w:tcPr>
-            <w:tcW w:w="2427" w:type="dxa"/>
+            <w:tcW w:w="2426" w:type="dxa"/>
             <w:tcBorders>
               <w:top w:val="single" w:sz="2" w:space="0" w:color="000000"/>
               <w:left w:val="single" w:sz="2" w:space="0" w:color="000000"/>
@@ -157,7 +192,7 @@
         </w:tc>
         <w:tc>
           <w:tcPr>
-            <w:tcW w:w="6468" w:type="dxa"/>
+            <w:tcW w:w="6469" w:type="dxa"/>
             <w:tcBorders>
               <w:top w:val="single" w:sz="2" w:space="0" w:color="000000"/>
               <w:left w:val="single" w:sz="2" w:space="0" w:color="000000"/>
@@ -195,7 +230,7 @@
         <w:trPr/>
         <w:tc>
           <w:tcPr>
-            <w:tcW w:w="2427" w:type="dxa"/>
+            <w:tcW w:w="2426" w:type="dxa"/>
             <w:tcBorders>
               <w:left w:val="single" w:sz="2" w:space="0" w:color="000000"/>
             </w:tcBorders>
@@ -249,7 +284,7 @@
         </w:tc>
         <w:tc>
           <w:tcPr>
-            <w:tcW w:w="6468" w:type="dxa"/>
+            <w:tcW w:w="6469" w:type="dxa"/>
             <w:tcBorders>
               <w:left w:val="single" w:sz="2" w:space="0" w:color="000000"/>
               <w:right w:val="single" w:sz="2" w:space="0" w:color="000000"/>
@@ -267,23 +302,7 @@
                 <w:sz w:val="24"/>
                 <w:szCs w:val="24"/>
               </w:rPr>
-              <w:t xml:space="preserve">The </w:t>
-            </w:r>
-            <w:r>
-              <w:rPr>
-                <w:rFonts w:eastAsia="NSimSun" w:cs="Liberation Mono" w:ascii="Arial" w:hAnsi="Arial"/>
-                <w:sz w:val="24"/>
-                <w:szCs w:val="24"/>
-              </w:rPr>
-              <w:t>course content</w:t>
-            </w:r>
-            <w:r>
-              <w:rPr>
-                <w:rFonts w:eastAsia="NSimSun" w:cs="Liberation Mono" w:ascii="Arial" w:hAnsi="Arial"/>
-                <w:sz w:val="24"/>
-                <w:szCs w:val="24"/>
-              </w:rPr>
-              <w:t>’s unique ID</w:t>
+              <w:t>The course content’s unique ID</w:t>
             </w:r>
           </w:p>
         </w:tc>
@@ -292,7 +311,7 @@
         <w:trPr/>
         <w:tc>
           <w:tcPr>
-            <w:tcW w:w="2427" w:type="dxa"/>
+            <w:tcW w:w="2426" w:type="dxa"/>
             <w:tcBorders>
               <w:left w:val="single" w:sz="2" w:space="0" w:color="000000"/>
             </w:tcBorders>
@@ -342,7 +361,7 @@
         </w:tc>
         <w:tc>
           <w:tcPr>
-            <w:tcW w:w="6468" w:type="dxa"/>
+            <w:tcW w:w="6469" w:type="dxa"/>
             <w:tcBorders>
               <w:left w:val="single" w:sz="2" w:space="0" w:color="000000"/>
               <w:right w:val="single" w:sz="2" w:space="0" w:color="000000"/>
@@ -360,15 +379,7 @@
                 <w:sz w:val="24"/>
                 <w:szCs w:val="24"/>
               </w:rPr>
-              <w:t xml:space="preserve">The </w:t>
-            </w:r>
-            <w:r>
-              <w:rPr>
-                <w:rFonts w:eastAsia="NSimSun" w:cs="Liberation Mono" w:ascii="Arial" w:hAnsi="Arial"/>
-                <w:sz w:val="24"/>
-                <w:szCs w:val="24"/>
-              </w:rPr>
-              <w:t>course content’s title</w:t>
+              <w:t>The course content’s title</w:t>
             </w:r>
           </w:p>
         </w:tc>
@@ -377,7 +388,7 @@
         <w:trPr/>
         <w:tc>
           <w:tcPr>
-            <w:tcW w:w="2427" w:type="dxa"/>
+            <w:tcW w:w="2426" w:type="dxa"/>
             <w:tcBorders>
               <w:left w:val="single" w:sz="2" w:space="0" w:color="000000"/>
             </w:tcBorders>
@@ -427,7 +438,7 @@
         </w:tc>
         <w:tc>
           <w:tcPr>
-            <w:tcW w:w="6468" w:type="dxa"/>
+            <w:tcW w:w="6469" w:type="dxa"/>
             <w:tcBorders>
               <w:left w:val="single" w:sz="2" w:space="0" w:color="000000"/>
               <w:right w:val="single" w:sz="2" w:space="0" w:color="000000"/>
@@ -445,15 +456,7 @@
                 <w:sz w:val="24"/>
                 <w:szCs w:val="24"/>
               </w:rPr>
-              <w:t xml:space="preserve">The </w:t>
-            </w:r>
-            <w:r>
-              <w:rPr>
-                <w:rFonts w:eastAsia="NSimSun" w:cs="Liberation Mono" w:ascii="Arial" w:hAnsi="Arial"/>
-                <w:sz w:val="24"/>
-                <w:szCs w:val="24"/>
-              </w:rPr>
-              <w:t>course content’s description</w:t>
+              <w:t>The course content’s description</w:t>
             </w:r>
           </w:p>
         </w:tc>
@@ -462,7 +465,7 @@
         <w:trPr/>
         <w:tc>
           <w:tcPr>
-            <w:tcW w:w="2427" w:type="dxa"/>
+            <w:tcW w:w="2426" w:type="dxa"/>
             <w:tcBorders>
               <w:left w:val="single" w:sz="2" w:space="0" w:color="000000"/>
             </w:tcBorders>
@@ -512,7 +515,7 @@
         </w:tc>
         <w:tc>
           <w:tcPr>
-            <w:tcW w:w="6468" w:type="dxa"/>
+            <w:tcW w:w="6469" w:type="dxa"/>
             <w:tcBorders>
               <w:left w:val="single" w:sz="2" w:space="0" w:color="000000"/>
               <w:right w:val="single" w:sz="2" w:space="0" w:color="000000"/>
@@ -530,15 +533,7 @@
                 <w:sz w:val="24"/>
                 <w:szCs w:val="24"/>
               </w:rPr>
-              <w:t xml:space="preserve">The </w:t>
-            </w:r>
-            <w:r>
-              <w:rPr>
-                <w:rFonts w:eastAsia="NSimSun" w:cs="Liberation Mono" w:ascii="Arial" w:hAnsi="Arial"/>
-                <w:sz w:val="24"/>
-                <w:szCs w:val="24"/>
-              </w:rPr>
-              <w:t>course content’s main content (text, a link, or a file)</w:t>
+              <w:t>The course content’s main content (text, a link, or a file)</w:t>
               <w:br/>
               <w:t xml:space="preserve"> - If text, it contains the entire text content</w:t>
               <w:br/>
@@ -573,7 +568,7 @@
         <w:trPr/>
         <w:tc>
           <w:tcPr>
-            <w:tcW w:w="2427" w:type="dxa"/>
+            <w:tcW w:w="2426" w:type="dxa"/>
             <w:tcBorders>
               <w:left w:val="single" w:sz="2" w:space="0" w:color="000000"/>
             </w:tcBorders>
@@ -623,7 +618,7 @@
         </w:tc>
         <w:tc>
           <w:tcPr>
-            <w:tcW w:w="6468" w:type="dxa"/>
+            <w:tcW w:w="6469" w:type="dxa"/>
             <w:tcBorders>
               <w:left w:val="single" w:sz="2" w:space="0" w:color="000000"/>
               <w:right w:val="single" w:sz="2" w:space="0" w:color="000000"/>
@@ -641,23 +636,7 @@
                 <w:sz w:val="24"/>
                 <w:szCs w:val="24"/>
               </w:rPr>
-              <w:t xml:space="preserve">The </w:t>
-            </w:r>
-            <w:r>
-              <w:rPr>
-                <w:rFonts w:eastAsia="NSimSun" w:cs="Liberation Mono" w:ascii="Arial" w:hAnsi="Arial"/>
-                <w:sz w:val="24"/>
-                <w:szCs w:val="24"/>
-              </w:rPr>
-              <w:t>course content’s type</w:t>
-            </w:r>
-            <w:r>
-              <w:rPr>
-                <w:rFonts w:eastAsia="NSimSun" w:cs="Liberation Mono" w:ascii="Arial" w:hAnsi="Arial"/>
-                <w:sz w:val="24"/>
-                <w:szCs w:val="24"/>
-              </w:rPr>
-              <w:t>, one of the following:</w:t>
+              <w:t>The course content’s type, one of the following:</w:t>
             </w:r>
           </w:p>
           <w:p>
@@ -679,15 +658,7 @@
                 <w:sz w:val="24"/>
                 <w:szCs w:val="24"/>
               </w:rPr>
-              <w:t xml:space="preserve">- 0: </w:t>
-            </w:r>
-            <w:r>
-              <w:rPr>
-                <w:rFonts w:eastAsia="NSimSun" w:cs="Liberation Mono" w:ascii="Arial" w:hAnsi="Arial"/>
-                <w:sz w:val="24"/>
-                <w:szCs w:val="24"/>
-              </w:rPr>
-              <w:t>text</w:t>
+              <w:t>- 0: text</w:t>
             </w:r>
           </w:p>
           <w:p>
@@ -709,15 +680,7 @@
                 <w:sz w:val="24"/>
                 <w:szCs w:val="24"/>
               </w:rPr>
-              <w:t xml:space="preserve">- 1: </w:t>
-            </w:r>
-            <w:r>
-              <w:rPr>
-                <w:rFonts w:eastAsia="NSimSun" w:cs="Liberation Mono" w:ascii="Arial" w:hAnsi="Arial"/>
-                <w:sz w:val="24"/>
-                <w:szCs w:val="24"/>
-              </w:rPr>
-              <w:t>link</w:t>
+              <w:t>- 1: link</w:t>
             </w:r>
           </w:p>
           <w:p>
@@ -739,15 +702,7 @@
                 <w:sz w:val="24"/>
                 <w:szCs w:val="24"/>
               </w:rPr>
-              <w:t xml:space="preserve">- 2: </w:t>
-            </w:r>
-            <w:r>
-              <w:rPr>
-                <w:rFonts w:eastAsia="NSimSun" w:cs="Liberation Mono" w:ascii="Arial" w:hAnsi="Arial"/>
-                <w:sz w:val="24"/>
-                <w:szCs w:val="24"/>
-              </w:rPr>
-              <w:t>file</w:t>
+              <w:t>- 2: file</w:t>
             </w:r>
           </w:p>
         </w:tc>
@@ -756,7 +711,7 @@
         <w:trPr/>
         <w:tc>
           <w:tcPr>
-            <w:tcW w:w="2427" w:type="dxa"/>
+            <w:tcW w:w="2426" w:type="dxa"/>
             <w:tcBorders>
               <w:left w:val="single" w:sz="2" w:space="0" w:color="000000"/>
               <w:bottom w:val="single" w:sz="2" w:space="0" w:color="000000"/>
@@ -804,7 +759,7 @@
         </w:tc>
         <w:tc>
           <w:tcPr>
-            <w:tcW w:w="6468" w:type="dxa"/>
+            <w:tcW w:w="6469" w:type="dxa"/>
             <w:tcBorders>
               <w:left w:val="single" w:sz="2" w:space="0" w:color="000000"/>
               <w:bottom w:val="single" w:sz="2" w:space="0" w:color="000000"/>
@@ -859,17 +814,7 @@
           <w:sz w:val="24"/>
           <w:szCs w:val="24"/>
         </w:rPr>
-        <w:t>Assignment</w:t>
-      </w:r>
-      <w:r>
-        <w:rPr>
-          <w:rFonts w:ascii="Arial" w:hAnsi="Arial"/>
-          <w:b/>
-          <w:bCs/>
-          <w:sz w:val="24"/>
-          <w:szCs w:val="24"/>
-        </w:rPr>
-        <w:t>-Specific Data Fields:</w:t>
+        <w:t>Assignment-Specific Data Fields:</w:t>
       </w:r>
     </w:p>
     <w:tbl>
@@ -885,15 +830,15 @@
         </w:tblCellMar>
       </w:tblPr>
       <w:tblGrid>
-        <w:gridCol w:w="2427"/>
+        <w:gridCol w:w="2426"/>
         <w:gridCol w:w="1353"/>
-        <w:gridCol w:w="6194"/>
+        <w:gridCol w:w="6196"/>
       </w:tblGrid>
       <w:tr>
         <w:trPr/>
         <w:tc>
           <w:tcPr>
-            <w:tcW w:w="2427" w:type="dxa"/>
+            <w:tcW w:w="2426" w:type="dxa"/>
             <w:tcBorders>
               <w:top w:val="single" w:sz="2" w:space="0" w:color="000000"/>
               <w:left w:val="single" w:sz="2" w:space="0" w:color="000000"/>
@@ -961,7 +906,7 @@
         </w:tc>
         <w:tc>
           <w:tcPr>
-            <w:tcW w:w="6194" w:type="dxa"/>
+            <w:tcW w:w="6196" w:type="dxa"/>
             <w:tcBorders>
               <w:top w:val="single" w:sz="2" w:space="0" w:color="000000"/>
               <w:left w:val="single" w:sz="2" w:space="0" w:color="000000"/>
@@ -999,7 +944,7 @@
         <w:trPr/>
         <w:tc>
           <w:tcPr>
-            <w:tcW w:w="2427" w:type="dxa"/>
+            <w:tcW w:w="2426" w:type="dxa"/>
             <w:tcBorders>
               <w:left w:val="single" w:sz="2" w:space="0" w:color="000000"/>
             </w:tcBorders>
@@ -1045,7 +990,7 @@
         </w:tc>
         <w:tc>
           <w:tcPr>
-            <w:tcW w:w="6194" w:type="dxa"/>
+            <w:tcW w:w="6196" w:type="dxa"/>
             <w:tcBorders>
               <w:left w:val="single" w:sz="2" w:space="0" w:color="000000"/>
               <w:right w:val="single" w:sz="2" w:space="0" w:color="000000"/>
@@ -1072,7 +1017,7 @@
         <w:trPr/>
         <w:tc>
           <w:tcPr>
-            <w:tcW w:w="2427" w:type="dxa"/>
+            <w:tcW w:w="2426" w:type="dxa"/>
             <w:tcBorders>
               <w:left w:val="single" w:sz="2" w:space="0" w:color="000000"/>
               <w:bottom w:val="single" w:sz="2" w:space="0" w:color="000000"/>
@@ -1114,21 +1059,13 @@
                 <w:sz w:val="24"/>
                 <w:szCs w:val="24"/>
               </w:rPr>
-              <w:t>Map</w:t>
-            </w:r>
-            <w:r>
-              <w:rPr>
-                <w:rFonts w:eastAsia="NSimSun" w:cs="Liberation Mono" w:ascii="Arial" w:hAnsi="Arial"/>
-                <w:sz w:val="24"/>
-                <w:szCs w:val="24"/>
-              </w:rPr>
-              <w:t>[]</w:t>
-            </w:r>
-          </w:p>
-        </w:tc>
-        <w:tc>
-          <w:tcPr>
-            <w:tcW w:w="6194" w:type="dxa"/>
+              <w:t>Map[]</w:t>
+            </w:r>
+          </w:p>
+        </w:tc>
+        <w:tc>
+          <w:tcPr>
+            <w:tcW w:w="6196" w:type="dxa"/>
             <w:tcBorders>
               <w:left w:val="single" w:sz="2" w:space="0" w:color="000000"/>
               <w:bottom w:val="single" w:sz="2" w:space="0" w:color="000000"/>
@@ -1147,15 +1084,7 @@
                 <w:sz w:val="24"/>
                 <w:szCs w:val="24"/>
               </w:rPr>
-              <w:t>A list of</w:t>
-            </w:r>
-            <w:r>
-              <w:rPr>
-                <w:rFonts w:eastAsia="NSimSun" w:cs="Liberation Mono" w:ascii="Arial" w:hAnsi="Arial"/>
-                <w:sz w:val="24"/>
-                <w:szCs w:val="24"/>
-              </w:rPr>
-              <w:t xml:space="preserve"> submissions to the assignment, in this format:</w:t>
+              <w:t>A list of submissions to the assignment, in this format:</w:t>
             </w:r>
           </w:p>
           <w:p>
@@ -1177,37 +1106,37 @@
                 <w:sz w:val="24"/>
                 <w:szCs w:val="24"/>
               </w:rPr>
-              <w:t xml:space="preserve">- </w:t>
-            </w:r>
-            <w:r>
-              <w:rPr>
-                <w:rFonts w:eastAsia="NSimSun" w:cs="Liberation Mono" w:ascii="Arial" w:hAnsi="Arial"/>
-                <w:sz w:val="24"/>
-                <w:szCs w:val="24"/>
-              </w:rPr>
-              <w:t xml:space="preserve">student: String </w:t>
-            </w:r>
-            <w:r>
-              <w:rPr>
-                <w:rFonts w:eastAsia="NSimSun" w:cs="Liberation Mono" w:ascii="Arial" w:hAnsi="Arial"/>
-                <w:sz w:val="24"/>
-                <w:szCs w:val="24"/>
-              </w:rPr>
-              <w:t>(The student ID the submission is from)</w:t>
-            </w:r>
-          </w:p>
-          <w:p>
-            <w:pPr>
-              <w:pStyle w:val="TableContents"/>
-              <w:rPr/>
-            </w:pPr>
-            <w:r>
-              <w:rPr>
-                <w:rFonts w:eastAsia="NSimSun" w:cs="Liberation Mono" w:ascii="Arial" w:hAnsi="Arial"/>
-                <w:sz w:val="24"/>
-                <w:szCs w:val="24"/>
-              </w:rPr>
-              <w:t xml:space="preserve"> </w:t>
+              <w:t xml:space="preserve">- student: </w:t>
+            </w:r>
+            <w:r>
+              <w:rPr>
+                <w:rFonts w:eastAsia="NSimSun" w:cs="Liberation Mono" w:ascii="Arial" w:hAnsi="Arial"/>
+                <w:sz w:val="24"/>
+                <w:szCs w:val="24"/>
+              </w:rPr>
+              <w:t>Map</w:t>
+            </w:r>
+            <w:r>
+              <w:rPr>
+                <w:rFonts w:eastAsia="NSimSun" w:cs="Liberation Mono" w:ascii="Arial" w:hAnsi="Arial"/>
+                <w:sz w:val="24"/>
+                <w:szCs w:val="24"/>
+              </w:rPr>
+              <w:t xml:space="preserve"> (The student ID the submission is from)</w:t>
+            </w:r>
+          </w:p>
+          <w:p>
+            <w:pPr>
+              <w:pStyle w:val="TableContents"/>
+              <w:rPr/>
+            </w:pPr>
+            <w:r>
+              <w:rPr>
+                <w:rFonts w:eastAsia="NSimSun" w:cs="Liberation Mono" w:ascii="Arial" w:hAnsi="Arial"/>
+                <w:sz w:val="24"/>
+                <w:szCs w:val="24"/>
+              </w:rPr>
+              <w:t xml:space="preserve">   </w:t>
             </w:r>
             <w:r>
               <w:rPr>
@@ -1229,23 +1158,15 @@
                 <w:sz w:val="24"/>
                 <w:szCs w:val="24"/>
               </w:rPr>
-              <w:t xml:space="preserve"> </w:t>
-            </w:r>
-            <w:r>
-              <w:rPr>
-                <w:rFonts w:eastAsia="NSimSun" w:cs="Liberation Mono" w:ascii="Arial" w:hAnsi="Arial"/>
-                <w:sz w:val="24"/>
-                <w:szCs w:val="24"/>
-              </w:rPr>
-              <w:t xml:space="preserve">- </w:t>
-            </w:r>
-            <w:r>
-              <w:rPr>
-                <w:rFonts w:eastAsia="NSimSun" w:cs="Liberation Mono" w:ascii="Arial" w:hAnsi="Arial"/>
-                <w:sz w:val="24"/>
-                <w:szCs w:val="24"/>
-              </w:rPr>
-              <w:t>grade: Integer (The student’s grade on the assignment)</w:t>
+              <w:t xml:space="preserve">   </w:t>
+            </w:r>
+            <w:r>
+              <w:rPr>
+                <w:rFonts w:eastAsia="NSimSun" w:cs="Liberation Mono" w:ascii="Arial" w:hAnsi="Arial"/>
+                <w:sz w:val="24"/>
+                <w:szCs w:val="24"/>
+              </w:rPr>
+              <w:t>- grade: Integer (The grade on the assignment)</w:t>
             </w:r>
           </w:p>
         </w:tc>

</xml_diff>